<commit_message>
Emoties kunnen nagebootst worden in debug mode
</commit_message>
<xml_diff>
--- a/Docs/Dialoog.docx
+++ b/Docs/Dialoog.docx
@@ -23,13 +23,29 @@
         <w:t xml:space="preserve">Het doel is om </w:t>
       </w:r>
       <w:r>
-        <w:t xml:space="preserve">te laten zien dat de chatbot kan </w:t>
+        <w:t xml:space="preserve">te laten zien dat de </w:t>
+      </w:r>
+      <w:proofErr w:type="spellStart"/>
+      <w:r>
+        <w:t>chatbot</w:t>
+      </w:r>
+      <w:proofErr w:type="spellEnd"/>
+      <w:r>
+        <w:t xml:space="preserve"> kan </w:t>
       </w:r>
       <w:r>
         <w:t xml:space="preserve">inspelen op de emotie van de gebruiker.  </w:t>
       </w:r>
       <w:r>
-        <w:t xml:space="preserve">De gebruiker zal verschillende emoties tonen tijdens deze demonstratie waarop de chatbot op verschillende manieren kan reageren. </w:t>
+        <w:t xml:space="preserve">De gebruiker zal verschillende emoties tonen tijdens deze demonstratie waarop de </w:t>
+      </w:r>
+      <w:proofErr w:type="spellStart"/>
+      <w:r>
+        <w:t>chatbot</w:t>
+      </w:r>
+      <w:proofErr w:type="spellEnd"/>
+      <w:r>
+        <w:t xml:space="preserve"> op verschillende manieren kan reageren. </w:t>
       </w:r>
     </w:p>
     <w:p>
@@ -47,15 +63,24 @@
       <w:r>
         <w:t>User (</w:t>
       </w:r>
+      <w:proofErr w:type="spellStart"/>
       <w:r>
         <w:t>neutral</w:t>
       </w:r>
+      <w:proofErr w:type="spellEnd"/>
       <w:r>
         <w:t>)</w:t>
       </w:r>
       <w:r>
         <w:tab/>
-        <w:t>Hello / hi / hey</w:t>
+      </w:r>
+      <w:proofErr w:type="spellStart"/>
+      <w:r>
+        <w:t>Hello</w:t>
+      </w:r>
+      <w:proofErr w:type="spellEnd"/>
+      <w:r>
+        <w:t xml:space="preserve"> / hi / hey</w:t>
       </w:r>
     </w:p>
     <w:p>
@@ -67,12 +92,44 @@
       </w:r>
       <w:r>
         <w:tab/>
-        <w:t>Hi there! What is your name?</w:t>
+        <w:t xml:space="preserve">Hi </w:t>
+      </w:r>
+      <w:proofErr w:type="spellStart"/>
+      <w:r>
+        <w:t>there</w:t>
+      </w:r>
+      <w:proofErr w:type="spellEnd"/>
+      <w:r>
+        <w:t xml:space="preserve">! </w:t>
+      </w:r>
+      <w:proofErr w:type="spellStart"/>
+      <w:r>
+        <w:t>What</w:t>
+      </w:r>
+      <w:proofErr w:type="spellEnd"/>
+      <w:r>
+        <w:t xml:space="preserve"> is </w:t>
+      </w:r>
+      <w:proofErr w:type="spellStart"/>
+      <w:r>
+        <w:t>your</w:t>
+      </w:r>
+      <w:proofErr w:type="spellEnd"/>
+      <w:r>
+        <w:t xml:space="preserve"> name?</w:t>
       </w:r>
     </w:p>
     <w:p>
       <w:r>
-        <w:t>User (neutral)</w:t>
+        <w:t>User (</w:t>
+      </w:r>
+      <w:proofErr w:type="spellStart"/>
+      <w:r>
+        <w:t>neutral</w:t>
+      </w:r>
+      <w:proofErr w:type="spellEnd"/>
+      <w:r>
+        <w:t>)</w:t>
       </w:r>
       <w:r>
         <w:tab/>
@@ -88,12 +145,60 @@
       </w:r>
       <w:r>
         <w:tab/>
-        <w:t>I don’t think we’ve met before. Is that correct?</w:t>
+        <w:t xml:space="preserve">I </w:t>
+      </w:r>
+      <w:proofErr w:type="spellStart"/>
+      <w:r>
+        <w:t>don’t</w:t>
+      </w:r>
+      <w:proofErr w:type="spellEnd"/>
+      <w:r>
+        <w:t xml:space="preserve"> </w:t>
+      </w:r>
+      <w:proofErr w:type="spellStart"/>
+      <w:r>
+        <w:t>think</w:t>
+      </w:r>
+      <w:proofErr w:type="spellEnd"/>
+      <w:r>
+        <w:t xml:space="preserve"> </w:t>
+      </w:r>
+      <w:proofErr w:type="spellStart"/>
+      <w:r>
+        <w:t>we’ve</w:t>
+      </w:r>
+      <w:proofErr w:type="spellEnd"/>
+      <w:r>
+        <w:t xml:space="preserve"> met </w:t>
+      </w:r>
+      <w:proofErr w:type="spellStart"/>
+      <w:r>
+        <w:t>before</w:t>
+      </w:r>
+      <w:proofErr w:type="spellEnd"/>
+      <w:r>
+        <w:t xml:space="preserve">. Is </w:t>
+      </w:r>
+      <w:proofErr w:type="spellStart"/>
+      <w:r>
+        <w:t>that</w:t>
+      </w:r>
+      <w:proofErr w:type="spellEnd"/>
+      <w:r>
+        <w:t xml:space="preserve"> correct?</w:t>
       </w:r>
     </w:p>
     <w:p>
       <w:r>
-        <w:t xml:space="preserve">User (neutral) </w:t>
+        <w:t>User (</w:t>
+      </w:r>
+      <w:proofErr w:type="spellStart"/>
+      <w:r>
+        <w:t>neutral</w:t>
+      </w:r>
+      <w:proofErr w:type="spellEnd"/>
+      <w:r>
+        <w:t xml:space="preserve">) </w:t>
       </w:r>
       <w:r>
         <w:tab/>
@@ -109,8 +214,93 @@
       </w:r>
       <w:r>
         <w:tab/>
-        <w:t>Okay, I don’t know anything about you yet. Can you name something you like</w:t>
-      </w:r>
+        <w:t xml:space="preserve">Okay, I </w:t>
+      </w:r>
+      <w:proofErr w:type="spellStart"/>
+      <w:r>
+        <w:t>don’t</w:t>
+      </w:r>
+      <w:proofErr w:type="spellEnd"/>
+      <w:r>
+        <w:t xml:space="preserve"> </w:t>
+      </w:r>
+      <w:proofErr w:type="spellStart"/>
+      <w:r>
+        <w:t>know</w:t>
+      </w:r>
+      <w:proofErr w:type="spellEnd"/>
+      <w:r>
+        <w:t xml:space="preserve"> </w:t>
+      </w:r>
+      <w:proofErr w:type="spellStart"/>
+      <w:r>
+        <w:t>anything</w:t>
+      </w:r>
+      <w:proofErr w:type="spellEnd"/>
+      <w:r>
+        <w:t xml:space="preserve"> </w:t>
+      </w:r>
+      <w:proofErr w:type="spellStart"/>
+      <w:r>
+        <w:t>about</w:t>
+      </w:r>
+      <w:proofErr w:type="spellEnd"/>
+      <w:r>
+        <w:t xml:space="preserve"> </w:t>
+      </w:r>
+      <w:proofErr w:type="spellStart"/>
+      <w:r>
+        <w:t>you</w:t>
+      </w:r>
+      <w:proofErr w:type="spellEnd"/>
+      <w:r>
+        <w:t xml:space="preserve"> </w:t>
+      </w:r>
+      <w:proofErr w:type="spellStart"/>
+      <w:r>
+        <w:t>yet</w:t>
+      </w:r>
+      <w:proofErr w:type="spellEnd"/>
+      <w:r>
+        <w:t xml:space="preserve">. </w:t>
+      </w:r>
+      <w:proofErr w:type="spellStart"/>
+      <w:r>
+        <w:t>Can</w:t>
+      </w:r>
+      <w:proofErr w:type="spellEnd"/>
+      <w:r>
+        <w:t xml:space="preserve"> </w:t>
+      </w:r>
+      <w:proofErr w:type="spellStart"/>
+      <w:r>
+        <w:t>you</w:t>
+      </w:r>
+      <w:proofErr w:type="spellEnd"/>
+      <w:r>
+        <w:t xml:space="preserve"> name </w:t>
+      </w:r>
+      <w:proofErr w:type="spellStart"/>
+      <w:r>
+        <w:t>something</w:t>
+      </w:r>
+      <w:proofErr w:type="spellEnd"/>
+      <w:r>
+        <w:t xml:space="preserve"> </w:t>
+      </w:r>
+      <w:proofErr w:type="spellStart"/>
+      <w:r>
+        <w:t>you</w:t>
+      </w:r>
+      <w:proofErr w:type="spellEnd"/>
+      <w:r>
+        <w:t xml:space="preserve"> </w:t>
+      </w:r>
+      <w:proofErr w:type="spellStart"/>
+      <w:r>
+        <w:t>like</w:t>
+      </w:r>
+      <w:proofErr w:type="spellEnd"/>
       <w:r>
         <w:t>?</w:t>
       </w:r>
@@ -121,13 +311,12 @@
       </w:r>
       <w:r>
         <w:tab/>
-        <w:t>v</w:t>
-      </w:r>
-      <w:bookmarkStart w:id="0" w:name="_GoBack"/>
-      <w:bookmarkEnd w:id="0"/>
-      <w:r>
-        <w:t>acations</w:t>
-      </w:r>
+      </w:r>
+      <w:proofErr w:type="spellStart"/>
+      <w:r>
+        <w:t>vacations</w:t>
+      </w:r>
+      <w:proofErr w:type="spellEnd"/>
     </w:p>
     <w:p>
       <w:pPr>
@@ -141,10 +330,330 @@
       </w:r>
       <w:r>
         <w:tab/>
-        <w:t>You do seem quite happy about it! Can you give me a specific example why you like vacations?</w:t>
+      </w:r>
+      <w:proofErr w:type="spellStart"/>
+      <w:r>
+        <w:t>You</w:t>
+      </w:r>
+      <w:proofErr w:type="spellEnd"/>
+      <w:r>
+        <w:t xml:space="preserve"> do </w:t>
+      </w:r>
+      <w:proofErr w:type="spellStart"/>
+      <w:r>
+        <w:t>seem</w:t>
+      </w:r>
+      <w:proofErr w:type="spellEnd"/>
+      <w:r>
+        <w:t xml:space="preserve"> </w:t>
+      </w:r>
+      <w:proofErr w:type="spellStart"/>
+      <w:r>
+        <w:t>quite</w:t>
+      </w:r>
+      <w:proofErr w:type="spellEnd"/>
+      <w:r>
+        <w:t xml:space="preserve"> happy </w:t>
+      </w:r>
+      <w:proofErr w:type="spellStart"/>
+      <w:r>
+        <w:t>about</w:t>
+      </w:r>
+      <w:proofErr w:type="spellEnd"/>
+      <w:r>
+        <w:t xml:space="preserve"> </w:t>
+      </w:r>
+      <w:proofErr w:type="spellStart"/>
+      <w:r>
+        <w:t>it</w:t>
+      </w:r>
+      <w:proofErr w:type="spellEnd"/>
+      <w:r>
+        <w:t xml:space="preserve">! </w:t>
+      </w:r>
+      <w:proofErr w:type="spellStart"/>
+      <w:r>
+        <w:t>Can</w:t>
+      </w:r>
+      <w:proofErr w:type="spellEnd"/>
+      <w:r>
+        <w:t xml:space="preserve"> </w:t>
+      </w:r>
+      <w:proofErr w:type="spellStart"/>
+      <w:r>
+        <w:t>you</w:t>
+      </w:r>
+      <w:proofErr w:type="spellEnd"/>
+      <w:r>
+        <w:t xml:space="preserve"> </w:t>
+      </w:r>
+      <w:proofErr w:type="spellStart"/>
+      <w:r>
+        <w:t>give</w:t>
+      </w:r>
+      <w:proofErr w:type="spellEnd"/>
+      <w:r>
+        <w:t xml:space="preserve"> me a </w:t>
+      </w:r>
+      <w:proofErr w:type="spellStart"/>
+      <w:r>
+        <w:t>specific</w:t>
+      </w:r>
+      <w:proofErr w:type="spellEnd"/>
+      <w:r>
+        <w:t xml:space="preserve"> </w:t>
+      </w:r>
+      <w:proofErr w:type="spellStart"/>
+      <w:r>
+        <w:t>example</w:t>
+      </w:r>
+      <w:proofErr w:type="spellEnd"/>
+      <w:r>
+        <w:t xml:space="preserve"> </w:t>
+      </w:r>
+      <w:proofErr w:type="spellStart"/>
+      <w:r>
+        <w:t>why</w:t>
+      </w:r>
+      <w:proofErr w:type="spellEnd"/>
+      <w:r>
+        <w:t xml:space="preserve"> </w:t>
+      </w:r>
+      <w:proofErr w:type="spellStart"/>
+      <w:r>
+        <w:t>you</w:t>
+      </w:r>
+      <w:proofErr w:type="spellEnd"/>
+      <w:r>
+        <w:t xml:space="preserve"> </w:t>
+      </w:r>
+      <w:proofErr w:type="spellStart"/>
+      <w:r>
+        <w:t>like</w:t>
+      </w:r>
+      <w:proofErr w:type="spellEnd"/>
+      <w:r>
+        <w:t xml:space="preserve"> </w:t>
+      </w:r>
+      <w:proofErr w:type="spellStart"/>
+      <w:r>
+        <w:t>vacations</w:t>
+      </w:r>
+      <w:proofErr w:type="spellEnd"/>
+      <w:r>
+        <w:t>?</w:t>
       </w:r>
     </w:p>
-    <w:p/>
+    <w:p>
+      <w:pPr>
+        <w:ind w:left="1410" w:hanging="1410"/>
+      </w:pPr>
+      <w:r>
+        <w:t>User (hap</w:t>
+      </w:r>
+      <w:r>
+        <w:t xml:space="preserve">py) </w:t>
+      </w:r>
+      <w:r>
+        <w:tab/>
+      </w:r>
+      <w:proofErr w:type="spellStart"/>
+      <w:r>
+        <w:t>Because</w:t>
+      </w:r>
+      <w:proofErr w:type="spellEnd"/>
+      <w:r>
+        <w:t xml:space="preserve"> of the </w:t>
+      </w:r>
+      <w:proofErr w:type="spellStart"/>
+      <w:r>
+        <w:t>nice</w:t>
+      </w:r>
+      <w:proofErr w:type="spellEnd"/>
+      <w:r>
+        <w:t xml:space="preserve"> </w:t>
+      </w:r>
+      <w:proofErr w:type="spellStart"/>
+      <w:r>
+        <w:t>weather</w:t>
+      </w:r>
+      <w:proofErr w:type="spellEnd"/>
+      <w:r>
+        <w:t>.</w:t>
+      </w:r>
+    </w:p>
+    <w:p>
+      <w:pPr>
+        <w:ind w:left="1410" w:hanging="1410"/>
+      </w:pPr>
+      <w:r>
+        <w:t>Bot</w:t>
+      </w:r>
+      <w:r>
+        <w:tab/>
+      </w:r>
+      <w:r>
+        <w:t xml:space="preserve">In </w:t>
+      </w:r>
+      <w:proofErr w:type="spellStart"/>
+      <w:r>
+        <w:t>which</w:t>
+      </w:r>
+      <w:proofErr w:type="spellEnd"/>
+      <w:r>
+        <w:t xml:space="preserve"> </w:t>
+      </w:r>
+      <w:proofErr w:type="spellStart"/>
+      <w:r>
+        <w:t>city</w:t>
+      </w:r>
+      <w:proofErr w:type="spellEnd"/>
+      <w:r>
+        <w:t>?</w:t>
+      </w:r>
+    </w:p>
+    <w:p>
+      <w:pPr>
+        <w:ind w:left="1410" w:hanging="1410"/>
+      </w:pPr>
+      <w:r>
+        <w:t>User (happy)</w:t>
+      </w:r>
+      <w:r>
+        <w:tab/>
+        <w:t>Paris</w:t>
+      </w:r>
+    </w:p>
+    <w:p>
+      <w:pPr>
+        <w:ind w:left="1410" w:hanging="1410"/>
+      </w:pPr>
+      <w:r>
+        <w:t xml:space="preserve">Bot </w:t>
+      </w:r>
+      <w:r>
+        <w:tab/>
+        <w:t xml:space="preserve">The </w:t>
+      </w:r>
+      <w:proofErr w:type="spellStart"/>
+      <w:r>
+        <w:t>temperature</w:t>
+      </w:r>
+      <w:proofErr w:type="spellEnd"/>
+      <w:r>
+        <w:t xml:space="preserve"> in Paris is </w:t>
+      </w:r>
+      <w:r>
+        <w:t>&lt;</w:t>
+      </w:r>
+      <w:proofErr w:type="spellStart"/>
+      <w:r>
+        <w:t>temperature</w:t>
+      </w:r>
+      <w:proofErr w:type="spellEnd"/>
+      <w:r>
+        <w:t xml:space="preserve">&gt;. Do </w:t>
+      </w:r>
+      <w:proofErr w:type="spellStart"/>
+      <w:r>
+        <w:t>you</w:t>
+      </w:r>
+      <w:proofErr w:type="spellEnd"/>
+      <w:r>
+        <w:t xml:space="preserve"> </w:t>
+      </w:r>
+      <w:proofErr w:type="spellStart"/>
+      <w:r>
+        <w:t>like</w:t>
+      </w:r>
+      <w:proofErr w:type="spellEnd"/>
+      <w:r>
+        <w:t xml:space="preserve"> </w:t>
+      </w:r>
+      <w:proofErr w:type="spellStart"/>
+      <w:r>
+        <w:t>that</w:t>
+      </w:r>
+      <w:proofErr w:type="spellEnd"/>
+      <w:r>
+        <w:t xml:space="preserve"> kind of </w:t>
+      </w:r>
+      <w:proofErr w:type="spellStart"/>
+      <w:r>
+        <w:t>temperature</w:t>
+      </w:r>
+      <w:proofErr w:type="spellEnd"/>
+      <w:r>
+        <w:t>?</w:t>
+      </w:r>
+    </w:p>
+    <w:p>
+      <w:pPr>
+        <w:ind w:left="1410" w:hanging="1410"/>
+      </w:pPr>
+      <w:r>
+        <w:t>User (</w:t>
+      </w:r>
+      <w:proofErr w:type="spellStart"/>
+      <w:r>
+        <w:t>sad</w:t>
+      </w:r>
+      <w:proofErr w:type="spellEnd"/>
+      <w:r>
+        <w:t>)</w:t>
+      </w:r>
+      <w:r>
+        <w:tab/>
+      </w:r>
+      <w:r>
+        <w:t>Yes</w:t>
+      </w:r>
+    </w:p>
+    <w:p>
+      <w:pPr>
+        <w:ind w:left="1410" w:hanging="1410"/>
+      </w:pPr>
+      <w:r>
+        <w:t>Bot</w:t>
+      </w:r>
+      <w:r>
+        <w:tab/>
+      </w:r>
+      <w:proofErr w:type="spellStart"/>
+      <w:r>
+        <w:t>You</w:t>
+      </w:r>
+      <w:proofErr w:type="spellEnd"/>
+      <w:r>
+        <w:t xml:space="preserve"> </w:t>
+      </w:r>
+      <w:proofErr w:type="spellStart"/>
+      <w:r>
+        <w:t>don’t</w:t>
+      </w:r>
+      <w:proofErr w:type="spellEnd"/>
+      <w:r>
+        <w:t xml:space="preserve"> </w:t>
+      </w:r>
+      <w:proofErr w:type="spellStart"/>
+      <w:r>
+        <w:t>seem</w:t>
+      </w:r>
+      <w:proofErr w:type="spellEnd"/>
+      <w:r>
+        <w:t xml:space="preserve"> </w:t>
+      </w:r>
+      <w:proofErr w:type="spellStart"/>
+      <w:r>
+        <w:t>very</w:t>
+      </w:r>
+      <w:proofErr w:type="spellEnd"/>
+      <w:r>
+        <w:t xml:space="preserve"> happy </w:t>
+      </w:r>
+      <w:bookmarkStart w:id="0" w:name="_GoBack"/>
+      <w:bookmarkEnd w:id="0"/>
+    </w:p>
     <w:sectPr>
       <w:pgSz w:w="11906" w:h="16838"/>
       <w:pgMar w:top="1417" w:right="1417" w:bottom="1417" w:left="1417" w:header="708" w:footer="708" w:gutter="0"/>

</xml_diff>